<commit_message>
[ADD] | last version of report.docx
</commit_message>
<xml_diff>
--- a/documentation/Improved_Low_Vol_Strat.docx
+++ b/documentation/Improved_Low_Vol_Strat.docx
@@ -4847,15 +4847,7 @@
       </w:r>
       <w:proofErr w:type="spellEnd"/>
       <w:r>
-        <w:t xml:space="preserve"> Minimum Variance </w:t>
-      </w:r>
-      <w:proofErr w:type="spellStart"/>
-      <w:r>
-        <w:t>Bootstraping</w:t>
-      </w:r>
-      <w:proofErr w:type="spellEnd"/>
-      <w:r>
-        <w:t xml:space="preserve">, </w:t>
+        <w:t xml:space="preserve"> Minimum Variance Bootstrap, </w:t>
       </w:r>
       <w:proofErr w:type="spellStart"/>
       <w:r>
@@ -4883,15 +4875,13 @@
         <w:t>suit un objectif clair</w:t>
       </w:r>
       <w:r>
-        <w:t xml:space="preserve"> à minimiser contrairement à la stratégie initiale, c’est-à-dire minimiser la variance totale du portefeuille. L’approche par </w:t>
-      </w:r>
-      <w:proofErr w:type="spellStart"/>
-      <w:r>
-        <w:t>bootsraping</w:t>
-      </w:r>
-      <w:proofErr w:type="spellEnd"/>
-      <w:r>
-        <w:t xml:space="preserve"> permet aussi de rendre les résultats plus </w:t>
+        <w:t xml:space="preserve"> à minimiser contrairement à la stratégie initiale, c’est-à-dire minimiser la variance totale du portefeuille. L’approche par boots</w:t>
+      </w:r>
+      <w:r>
+        <w:t>t</w:t>
+      </w:r>
+      <w:r>
+        <w:t xml:space="preserve">rap permet aussi de rendre les résultats plus </w:t>
       </w:r>
       <w:r>
         <w:rPr>
@@ -5034,11 +5024,20 @@
           <w:rPr>
             <w:rStyle w:val="Hyperlien"/>
           </w:rPr>
-          <w:t>figure</w:t>
+          <w:t xml:space="preserve">figure </w:t>
+        </w:r>
+        <w:r>
+          <w:rPr>
+            <w:rStyle w:val="Hyperlien"/>
+          </w:rPr>
+          <w:t>5</w:t>
         </w:r>
       </w:hyperlink>
       <w:r>
-        <w:t xml:space="preserve"> pour illustration)</w:t>
+        <w:t xml:space="preserve"> </w:t>
+      </w:r>
+      <w:r>
+        <w:t>pour illustration)</w:t>
       </w:r>
       <w:r>
         <w:t>.</w:t>
@@ -5089,15 +5088,6 @@
     </w:p>
     <w:p>
       <w:pPr>
-        <w:jc w:val="both"/>
-        <w:rPr>
-          <w:i/>
-          <w:iCs/>
-        </w:rPr>
-      </w:pPr>
-    </w:p>
-    <w:p>
-      <w:pPr>
         <w:spacing w:line="276" w:lineRule="auto"/>
         <w:jc w:val="both"/>
       </w:pPr>
@@ -5322,17 +5312,339 @@
     <w:p/>
     <w:p/>
     <w:p>
-      <w:r>
-        <w:br w:type="page"/>
+      <w:pPr>
+        <w:spacing w:line="276" w:lineRule="auto"/>
+      </w:pPr>
+      <w:r>
+        <w:t xml:space="preserve">D’autres stratégies plus complexes ont été envisagées, </w:t>
+      </w:r>
+      <w:proofErr w:type="gramStart"/>
+      <w:r>
+        <w:t>comme par exemple</w:t>
+      </w:r>
+      <w:proofErr w:type="gramEnd"/>
+      <w:r>
+        <w:t xml:space="preserve"> une stratégie à changement de régime. En effet, 3 différents régimes auraient pu être identifiés : haussiers, baissiers et volatiles. On notera que par soucis de simplification, on aurait pu regrouper les régimes baissiers et volatiles ensembles, les deux étant souvent liés. En régime haussier, on aurait pu allouer une plus grande pondération à la skewness positive afin de rendre le portefeuille plus agressif et lui permettre de mieux profiter des rendements positifs extrêmes. Inversement, en régime baissier on aurait pu allouer une plus grande allocation à la volatilité inverse, permettant ainsi de mieux protéger le portefeuille. Cette stratégie aurait donc pu tirer parti de la variation des conditions économiques et des cycles de marché. </w:t>
       </w:r>
     </w:p>
     <w:p>
       <w:pPr>
-        <w:rPr>
-          <w:b/>
-          <w:bCs/>
-        </w:rPr>
-      </w:pPr>
+        <w:pStyle w:val="Titre1"/>
+      </w:pPr>
+      <w:r>
+        <w:lastRenderedPageBreak/>
+        <w:t>Recommandations des stratégies</w:t>
+      </w:r>
+      <w:r>
+        <w:t xml:space="preserve"> et analyse des résultats</w:t>
+      </w:r>
+    </w:p>
+    <w:p/>
+    <w:p>
+      <w:pPr>
+        <w:spacing w:line="276" w:lineRule="auto"/>
+      </w:pPr>
+      <w:r>
+        <w:t xml:space="preserve">Comme mentionné dans le fichier README.md, les résultats obtenus sont à prendre avec précaution. En effet, différentes erreurs ont pu être commises au cours du backtesting ou encore lors de l’élaboration de la stratégie. À mon sens, le but de cette analyse des résultats devrait être une critique constructive des résultats obtenus. Pour commencer avec la stratégie de base, les résultats obtenus ont l’air assez plausibles (voir figure </w:t>
+      </w:r>
+      <w:hyperlink w:anchor="figure_6" w:history="1">
+        <w:r>
+          <w:rPr>
+            <w:rStyle w:val="Hyperlien"/>
+          </w:rPr>
+          <w:t>6</w:t>
+        </w:r>
+      </w:hyperlink>
+      <w:r>
+        <w:t xml:space="preserve">, </w:t>
+      </w:r>
+      <w:hyperlink w:anchor="figure_9" w:history="1">
+        <w:r>
+          <w:rPr>
+            <w:rStyle w:val="Hyperlien"/>
+          </w:rPr>
+          <w:t>9</w:t>
+        </w:r>
+      </w:hyperlink>
+      <w:r>
+        <w:t xml:space="preserve">, </w:t>
+      </w:r>
+      <w:hyperlink w:anchor="figure_14" w:history="1">
+        <w:r>
+          <w:rPr>
+            <w:rStyle w:val="Hyperlien"/>
+          </w:rPr>
+          <w:t>1</w:t>
+        </w:r>
+        <w:r>
+          <w:rPr>
+            <w:rStyle w:val="Hyperlien"/>
+          </w:rPr>
+          <w:t>4</w:t>
+        </w:r>
+      </w:hyperlink>
+      <w:r>
+        <w:t xml:space="preserve"> et </w:t>
+      </w:r>
+      <w:hyperlink w:anchor="figure_17" w:history="1">
+        <w:r>
+          <w:rPr>
+            <w:rStyle w:val="Hyperlien"/>
+          </w:rPr>
+          <w:t>17</w:t>
+        </w:r>
+      </w:hyperlink>
+      <w:r>
+        <w:t xml:space="preserve">). </w:t>
+      </w:r>
+      <w:r>
+        <w:t xml:space="preserve">On peut commencer par mentionner que la stratégie à l’air de privilégier les secteurs défensifs en période de crise, comme l’énergie, les matériaux ou encore la consommation de base (voir </w:t>
+      </w:r>
+      <w:hyperlink w:anchor="figure_6" w:history="1">
+        <w:r>
+          <w:rPr>
+            <w:rStyle w:val="Hyperlien"/>
+          </w:rPr>
+          <w:t>figure 6</w:t>
+        </w:r>
+      </w:hyperlink>
+      <w:r>
+        <w:t xml:space="preserve">), ce qui est cohérent. </w:t>
+      </w:r>
+      <w:r>
+        <w:t>La diminution de la volatilité annuelle par rapport au benchmark (12.9% vs 17.15% pour le benchmark</w:t>
+      </w:r>
+      <w:r>
+        <w:t xml:space="preserve">, voir </w:t>
+      </w:r>
+      <w:hyperlink w:anchor="figure_20" w:history="1">
+        <w:r>
+          <w:rPr>
+            <w:rStyle w:val="Hyperlien"/>
+          </w:rPr>
+          <w:t>figure 20</w:t>
+        </w:r>
+      </w:hyperlink>
+      <w:r>
+        <w:t xml:space="preserve"> pour les métriques de performance</w:t>
+      </w:r>
+      <w:r>
+        <w:t xml:space="preserve">) me conforte sur les résultats </w:t>
+      </w:r>
+      <w:r>
+        <w:t>obtenus par la</w:t>
+      </w:r>
+      <w:r>
+        <w:t xml:space="preserve"> stratégie. </w:t>
+      </w:r>
+      <w:r>
+        <w:t xml:space="preserve">L’amélioration du Sharpe et du </w:t>
+      </w:r>
+      <w:proofErr w:type="spellStart"/>
+      <w:r>
+        <w:t>Sortino</w:t>
+      </w:r>
+      <w:proofErr w:type="spellEnd"/>
+      <w:r>
+        <w:t xml:space="preserve"> ratio est aussi en concordance avec les résultats empiriques sur la stratégie de faible volatilité. Cela signifie que notre stratégie est plus adaptée pour naviguer des environnements de marché défavorables et ainsi protéger le portefeuille contre les pertes. On remarque aussi nettement que notre stratégie possède une volatilité roulante (fenêtre de 6 mois) inférieure à celle du S&amp;P/TSX</w:t>
+      </w:r>
+      <w:r>
+        <w:t xml:space="preserve"> (voir </w:t>
+      </w:r>
+      <w:hyperlink w:anchor="figure_17" w:history="1">
+        <w:r>
+          <w:rPr>
+            <w:rStyle w:val="Hyperlien"/>
+          </w:rPr>
+          <w:t>figure 17</w:t>
+        </w:r>
+      </w:hyperlink>
+      <w:r>
+        <w:t>)</w:t>
+      </w:r>
+      <w:r>
+        <w:t xml:space="preserve">. Je pense donc que les résultats de cette stratégie sont plausibles et cohérents avec les résultats empiriques. Concernant les résultats de la stratégie Inverse </w:t>
+      </w:r>
+      <w:proofErr w:type="spellStart"/>
+      <w:r>
+        <w:t>Volatility</w:t>
+      </w:r>
+      <w:proofErr w:type="spellEnd"/>
+      <w:r>
+        <w:t xml:space="preserve"> </w:t>
+      </w:r>
+      <w:proofErr w:type="spellStart"/>
+      <w:r>
+        <w:t>Postive</w:t>
+      </w:r>
+      <w:proofErr w:type="spellEnd"/>
+      <w:r>
+        <w:t xml:space="preserve"> Skewness (</w:t>
+      </w:r>
+      <w:proofErr w:type="spellStart"/>
+      <w:r>
+        <w:t>new_strategy</w:t>
+      </w:r>
+      <w:proofErr w:type="spellEnd"/>
+      <w:r>
+        <w:t xml:space="preserve">, voir figure </w:t>
+      </w:r>
+      <w:hyperlink w:anchor="figure_11" w:history="1">
+        <w:r>
+          <w:rPr>
+            <w:rStyle w:val="Hyperlien"/>
+          </w:rPr>
+          <w:t>11</w:t>
+        </w:r>
+      </w:hyperlink>
+      <w:r>
+        <w:t xml:space="preserve">, </w:t>
+      </w:r>
+      <w:hyperlink w:anchor="figure_13" w:history="1">
+        <w:r>
+          <w:rPr>
+            <w:rStyle w:val="Hyperlien"/>
+          </w:rPr>
+          <w:t>13</w:t>
+        </w:r>
+      </w:hyperlink>
+      <w:r>
+        <w:t xml:space="preserve">, </w:t>
+      </w:r>
+      <w:hyperlink w:anchor="figure_16" w:history="1">
+        <w:r>
+          <w:rPr>
+            <w:rStyle w:val="Hyperlien"/>
+          </w:rPr>
+          <w:t>16</w:t>
+        </w:r>
+      </w:hyperlink>
+      <w:r>
+        <w:t xml:space="preserve"> et </w:t>
+      </w:r>
+      <w:hyperlink w:anchor="figure_19" w:history="1">
+        <w:r>
+          <w:rPr>
+            <w:rStyle w:val="Hyperlien"/>
+          </w:rPr>
+          <w:t>19</w:t>
+        </w:r>
+      </w:hyperlink>
+      <w:r>
+        <w:t xml:space="preserve">), j’ai tout de suite remarqué le rendement total cumulé qui avait l’air un peu trop élevé (voir </w:t>
+      </w:r>
+      <w:hyperlink w:anchor="figure_19" w:history="1">
+        <w:r>
+          <w:rPr>
+            <w:rStyle w:val="Hyperlien"/>
+          </w:rPr>
+          <w:t>figure 19</w:t>
+        </w:r>
+      </w:hyperlink>
+      <w:r>
+        <w:t xml:space="preserve">). Outre ce fait, les résultats ont l’air de rester cohérents avec le rationnel décrit précédemment. On peut aussi mentionner de légères différences dans l’allocation sectorielle de la stratégie, avec une sélection de secteurs moins conservateurs en temps de crise (voir </w:t>
+      </w:r>
+      <w:hyperlink w:anchor="figure_7" w:history="1">
+        <w:r>
+          <w:rPr>
+            <w:rStyle w:val="Hyperlien"/>
+          </w:rPr>
+          <w:t>figure 7</w:t>
+        </w:r>
+      </w:hyperlink>
+      <w:r>
+        <w:t xml:space="preserve">).  En effet, on remarque que la stratégie devient plus agressive, avec une volatilité annuelle plus élevée (13.15% vs 17.15% pour le benchmark).  Un notera un ratio de Sharpe et de </w:t>
+      </w:r>
+      <w:proofErr w:type="spellStart"/>
+      <w:r>
+        <w:t>Sortino</w:t>
+      </w:r>
+      <w:proofErr w:type="spellEnd"/>
+      <w:r>
+        <w:t xml:space="preserve"> plus élevé que ceux de la stratégie de base, ce qui peut s’expliquer par la capacité de notre stratégie à savoir saisir les opportunités en période de croissance de marché. Les résultats les plus étonnants restent tout de même ceux de la dernière stratégie</w:t>
+      </w:r>
+      <w:r>
+        <w:t>, soit MMVB (</w:t>
+      </w:r>
+      <w:proofErr w:type="spellStart"/>
+      <w:r>
+        <w:t>other_strategy</w:t>
+      </w:r>
+      <w:proofErr w:type="spellEnd"/>
+      <w:r>
+        <w:t xml:space="preserve">, voir figure </w:t>
+      </w:r>
+      <w:hyperlink w:anchor="figure_10" w:history="1">
+        <w:r>
+          <w:rPr>
+            <w:rStyle w:val="Hyperlien"/>
+          </w:rPr>
+          <w:t>10</w:t>
+        </w:r>
+      </w:hyperlink>
+      <w:r>
+        <w:t xml:space="preserve">, </w:t>
+      </w:r>
+      <w:hyperlink w:anchor="figure_12" w:history="1">
+        <w:r>
+          <w:rPr>
+            <w:rStyle w:val="Hyperlien"/>
+          </w:rPr>
+          <w:t>12</w:t>
+        </w:r>
+      </w:hyperlink>
+      <w:r>
+        <w:t xml:space="preserve">, </w:t>
+      </w:r>
+      <w:hyperlink w:anchor="figure_15" w:history="1">
+        <w:r>
+          <w:rPr>
+            <w:rStyle w:val="Hyperlien"/>
+          </w:rPr>
+          <w:t>15</w:t>
+        </w:r>
+      </w:hyperlink>
+      <w:r>
+        <w:t xml:space="preserve"> et </w:t>
+      </w:r>
+      <w:hyperlink w:anchor="figure_18" w:history="1">
+        <w:r>
+          <w:rPr>
+            <w:rStyle w:val="Hyperlien"/>
+          </w:rPr>
+          <w:t>18</w:t>
+        </w:r>
+      </w:hyperlink>
+      <w:r>
+        <w:t>)</w:t>
+      </w:r>
+      <w:r>
+        <w:t xml:space="preserve">. </w:t>
+      </w:r>
+      <w:r>
+        <w:t xml:space="preserve">En effet et pour commencer, les contraintes sectorielles n’ont pas été respectées, surpondérant le secteur non attribué au-delà de la limite autorisée (voir figure 8). On observe aussi des rendements de la stratégie très stable dans le temps, ce qui suggère un effet de « data </w:t>
+      </w:r>
+      <w:proofErr w:type="spellStart"/>
+      <w:r>
+        <w:t>leakage</w:t>
+      </w:r>
+      <w:proofErr w:type="spellEnd"/>
+      <w:r>
+        <w:t xml:space="preserve"> » (à vérifier), c’est-à-dire utiliser les données du futur pour prédire celle du passé. Le rendement cumulatif total reste tout de même cohérent en étant inférieur à celui du benchmark. En effet, on rappelle que l’objectif de la stratégie est de minimiser la volatilité annuelle du portefeuille. La volatilité annuelle obtenue est aussi cohérente avec l’objectif de la stratégie (1.18% vs 17.15% pour le benchmark).  </w:t>
+      </w:r>
+    </w:p>
+    <w:p>
+      <w:pPr>
+        <w:spacing w:line="276" w:lineRule="auto"/>
+      </w:pPr>
+    </w:p>
+    <w:p>
+      <w:pPr>
+        <w:spacing w:line="276" w:lineRule="auto"/>
+      </w:pPr>
+      <w:r>
+        <w:t xml:space="preserve">Pour conclure, je dirais que l’on peut ressentir l’essence des stratégies à travers les résultats obtenus, ce qui est le principal à mon sens. Les résultats les plus cohérents restent tout de même ceux de la stratégie de base, suivi de la stratégie de base avec skewness positive. Il serait nécessaire d’effectuer des vérifications plus attentives afin d’être sûr de minimiser les erreurs de méthodologie. </w:t>
+      </w:r>
     </w:p>
     <w:p>
       <w:pPr>
@@ -5342,6 +5654,7 @@
       <w:bookmarkStart w:id="3" w:name="_Toc131153336"/>
       <w:bookmarkEnd w:id="2"/>
       <w:r>
+        <w:lastRenderedPageBreak/>
         <w:t>Annexe</w:t>
       </w:r>
       <w:bookmarkEnd w:id="3"/>
@@ -5786,6 +6099,7 @@
     <w:p>
       <w:pPr>
         <w:pStyle w:val="Lgende"/>
+        <w:keepNext/>
       </w:pPr>
       <w:bookmarkStart w:id="8" w:name="MMVB"/>
       <w:r>
@@ -5835,48 +6149,1623 @@
         <w:rPr>
           <w:lang w:val="en-US"/>
         </w:rPr>
-        <w:t xml:space="preserve"> frontiers with </w:t>
+        <w:t xml:space="preserve"> frontiers with boots</w:t>
+      </w:r>
+      <w:r>
+        <w:rPr>
+          <w:lang w:val="en-US"/>
+        </w:rPr>
+        <w:t>t</w:t>
+      </w:r>
+      <w:r>
+        <w:rPr>
+          <w:lang w:val="en-US"/>
+        </w:rPr>
+        <w:t>ra</w:t>
+      </w:r>
+      <w:r>
+        <w:rPr>
+          <w:lang w:val="en-US"/>
+        </w:rPr>
+        <w:t>p</w:t>
+      </w:r>
+      <w:r>
+        <w:rPr>
+          <w:lang w:val="en-US"/>
+        </w:rPr>
+        <w:t xml:space="preserve">. </w:t>
+      </w:r>
+      <w:r>
+        <w:t xml:space="preserve">Capture d'écran extraite du livre </w:t>
       </w:r>
       <w:proofErr w:type="spellStart"/>
       <w:r>
+        <w:t>Statisticals</w:t>
+      </w:r>
+      <w:proofErr w:type="spellEnd"/>
+      <w:r>
+        <w:t xml:space="preserve"> </w:t>
+      </w:r>
+      <w:proofErr w:type="spellStart"/>
+      <w:r>
+        <w:t>methods</w:t>
+      </w:r>
+      <w:proofErr w:type="spellEnd"/>
+      <w:r>
+        <w:t xml:space="preserve"> for quantitative finance de David </w:t>
+      </w:r>
+      <w:proofErr w:type="spellStart"/>
+      <w:r>
+        <w:t>Ardia</w:t>
+      </w:r>
+      <w:proofErr w:type="spellEnd"/>
+      <w:r>
+        <w:t>, 2023.</w:t>
+      </w:r>
+      <w:r>
+        <w:rPr>
+          <w:noProof/>
+        </w:rPr>
+        <w:drawing>
+          <wp:inline distT="0" distB="0" distL="0" distR="0" wp14:anchorId="09405E7C" wp14:editId="0A18AC34">
+            <wp:extent cx="7016216" cy="3742266"/>
+            <wp:effectExtent l="0" t="0" r="0" b="4445"/>
+            <wp:docPr id="37" name="Image 37"/>
+            <wp:cNvGraphicFramePr>
+              <a:graphicFrameLocks xmlns:a="http://schemas.openxmlformats.org/drawingml/2006/main" noChangeAspect="1"/>
+            </wp:cNvGraphicFramePr>
+            <a:graphic xmlns:a="http://schemas.openxmlformats.org/drawingml/2006/main">
+              <a:graphicData uri="http://schemas.openxmlformats.org/drawingml/2006/picture">
+                <pic:pic xmlns:pic="http://schemas.openxmlformats.org/drawingml/2006/picture">
+                  <pic:nvPicPr>
+                    <pic:cNvPr id="37" name="Image 37"/>
+                    <pic:cNvPicPr/>
+                  </pic:nvPicPr>
+                  <pic:blipFill>
+                    <a:blip r:embed="rId16">
+                      <a:extLst>
+                        <a:ext uri="{28A0092B-C50C-407E-A947-70E740481C1C}">
+                          <a14:useLocalDpi xmlns:a14="http://schemas.microsoft.com/office/drawing/2010/main" val="0"/>
+                        </a:ext>
+                      </a:extLst>
+                    </a:blip>
+                    <a:stretch>
+                      <a:fillRect/>
+                    </a:stretch>
+                  </pic:blipFill>
+                  <pic:spPr>
+                    <a:xfrm>
+                      <a:off x="0" y="0"/>
+                      <a:ext cx="7039012" cy="3754425"/>
+                    </a:xfrm>
+                    <a:prstGeom prst="rect">
+                      <a:avLst/>
+                    </a:prstGeom>
+                  </pic:spPr>
+                </pic:pic>
+              </a:graphicData>
+            </a:graphic>
+          </wp:inline>
+        </w:drawing>
+      </w:r>
+    </w:p>
+    <w:p>
+      <w:pPr>
+        <w:pStyle w:val="Lgende"/>
+      </w:pPr>
+      <w:bookmarkStart w:id="9" w:name="figure_6"/>
+      <w:r>
+        <w:t xml:space="preserve">Figure </w:t>
+      </w:r>
+      <w:r>
+        <w:fldChar w:fldCharType="begin"/>
+      </w:r>
+      <w:r>
+        <w:instrText xml:space="preserve"> SEQ Figure \* ARABIC </w:instrText>
+      </w:r>
+      <w:r>
+        <w:fldChar w:fldCharType="separate"/>
+      </w:r>
+      <w:r>
+        <w:rPr>
+          <w:noProof/>
+        </w:rPr>
+        <w:t>6</w:t>
+      </w:r>
+      <w:r>
+        <w:fldChar w:fldCharType="end"/>
+      </w:r>
+      <w:bookmarkEnd w:id="9"/>
+      <w:r>
+        <w:t xml:space="preserve"> - Évolution du poids des secteurs GICS avec la stratégie de base (Inverse </w:t>
+      </w:r>
+      <w:proofErr w:type="spellStart"/>
+      <w:r>
+        <w:t>Volatility</w:t>
+      </w:r>
+      <w:proofErr w:type="spellEnd"/>
+      <w:r>
+        <w:t xml:space="preserve"> </w:t>
+      </w:r>
+      <w:proofErr w:type="spellStart"/>
+      <w:r>
+        <w:t>with</w:t>
+      </w:r>
+      <w:proofErr w:type="spellEnd"/>
+      <w:r>
+        <w:t xml:space="preserve"> </w:t>
+      </w:r>
+      <w:proofErr w:type="spellStart"/>
+      <w:r>
+        <w:t>Constraints</w:t>
+      </w:r>
+      <w:proofErr w:type="spellEnd"/>
+      <w:r>
+        <w:t>)</w:t>
+      </w:r>
+    </w:p>
+    <w:p>
+      <w:pPr>
+        <w:pStyle w:val="Lgende"/>
+        <w:keepNext/>
+      </w:pPr>
+      <w:r>
+        <w:rPr>
+          <w:noProof/>
+        </w:rPr>
+        <w:lastRenderedPageBreak/>
+        <w:drawing>
+          <wp:inline distT="0" distB="0" distL="0" distR="0" wp14:anchorId="345B64FE" wp14:editId="57995CC3">
+            <wp:extent cx="7016115" cy="3742212"/>
+            <wp:effectExtent l="0" t="0" r="0" b="4445"/>
+            <wp:docPr id="38" name="Image 38"/>
+            <wp:cNvGraphicFramePr>
+              <a:graphicFrameLocks xmlns:a="http://schemas.openxmlformats.org/drawingml/2006/main" noChangeAspect="1"/>
+            </wp:cNvGraphicFramePr>
+            <a:graphic xmlns:a="http://schemas.openxmlformats.org/drawingml/2006/main">
+              <a:graphicData uri="http://schemas.openxmlformats.org/drawingml/2006/picture">
+                <pic:pic xmlns:pic="http://schemas.openxmlformats.org/drawingml/2006/picture">
+                  <pic:nvPicPr>
+                    <pic:cNvPr id="38" name="Image 38"/>
+                    <pic:cNvPicPr/>
+                  </pic:nvPicPr>
+                  <pic:blipFill>
+                    <a:blip r:embed="rId17">
+                      <a:extLst>
+                        <a:ext uri="{28A0092B-C50C-407E-A947-70E740481C1C}">
+                          <a14:useLocalDpi xmlns:a14="http://schemas.microsoft.com/office/drawing/2010/main" val="0"/>
+                        </a:ext>
+                      </a:extLst>
+                    </a:blip>
+                    <a:stretch>
+                      <a:fillRect/>
+                    </a:stretch>
+                  </pic:blipFill>
+                  <pic:spPr>
+                    <a:xfrm>
+                      <a:off x="0" y="0"/>
+                      <a:ext cx="7028319" cy="3748721"/>
+                    </a:xfrm>
+                    <a:prstGeom prst="rect">
+                      <a:avLst/>
+                    </a:prstGeom>
+                  </pic:spPr>
+                </pic:pic>
+              </a:graphicData>
+            </a:graphic>
+          </wp:inline>
+        </w:drawing>
+      </w:r>
+    </w:p>
+    <w:p>
+      <w:pPr>
+        <w:pStyle w:val="Lgende"/>
+      </w:pPr>
+      <w:bookmarkStart w:id="10" w:name="figure_7"/>
+      <w:r>
+        <w:t xml:space="preserve">Figure </w:t>
+      </w:r>
+      <w:r>
+        <w:fldChar w:fldCharType="begin"/>
+      </w:r>
+      <w:r>
+        <w:instrText xml:space="preserve"> SEQ Figure \* ARABIC </w:instrText>
+      </w:r>
+      <w:r>
+        <w:fldChar w:fldCharType="separate"/>
+      </w:r>
+      <w:r>
+        <w:rPr>
+          <w:noProof/>
+        </w:rPr>
+        <w:t>7</w:t>
+      </w:r>
+      <w:r>
+        <w:fldChar w:fldCharType="end"/>
+      </w:r>
+      <w:bookmarkEnd w:id="10"/>
+      <w:r>
+        <w:t xml:space="preserve"> - Évolution des poids des secteurs GICS avec la nouvelle stratégie (</w:t>
+      </w:r>
+      <w:proofErr w:type="spellStart"/>
+      <w:r>
+        <w:t>Markovitz</w:t>
+      </w:r>
+      <w:proofErr w:type="spellEnd"/>
+      <w:r>
+        <w:t xml:space="preserve"> minimum variance Bootstrap)</w:t>
+      </w:r>
+    </w:p>
+    <w:p>
+      <w:pPr>
+        <w:pStyle w:val="Lgende"/>
+        <w:keepNext/>
+      </w:pPr>
+      <w:r>
+        <w:rPr>
+          <w:noProof/>
+        </w:rPr>
+        <w:drawing>
+          <wp:inline distT="0" distB="0" distL="0" distR="0" wp14:anchorId="21504C20" wp14:editId="63D68DCE">
+            <wp:extent cx="7016217" cy="3742267"/>
+            <wp:effectExtent l="0" t="0" r="0" b="4445"/>
+            <wp:docPr id="39" name="Image 39"/>
+            <wp:cNvGraphicFramePr>
+              <a:graphicFrameLocks xmlns:a="http://schemas.openxmlformats.org/drawingml/2006/main" noChangeAspect="1"/>
+            </wp:cNvGraphicFramePr>
+            <a:graphic xmlns:a="http://schemas.openxmlformats.org/drawingml/2006/main">
+              <a:graphicData uri="http://schemas.openxmlformats.org/drawingml/2006/picture">
+                <pic:pic xmlns:pic="http://schemas.openxmlformats.org/drawingml/2006/picture">
+                  <pic:nvPicPr>
+                    <pic:cNvPr id="39" name="Image 39"/>
+                    <pic:cNvPicPr/>
+                  </pic:nvPicPr>
+                  <pic:blipFill>
+                    <a:blip r:embed="rId18">
+                      <a:extLst>
+                        <a:ext uri="{28A0092B-C50C-407E-A947-70E740481C1C}">
+                          <a14:useLocalDpi xmlns:a14="http://schemas.microsoft.com/office/drawing/2010/main" val="0"/>
+                        </a:ext>
+                      </a:extLst>
+                    </a:blip>
+                    <a:stretch>
+                      <a:fillRect/>
+                    </a:stretch>
+                  </pic:blipFill>
+                  <pic:spPr>
+                    <a:xfrm>
+                      <a:off x="0" y="0"/>
+                      <a:ext cx="7040616" cy="3755281"/>
+                    </a:xfrm>
+                    <a:prstGeom prst="rect">
+                      <a:avLst/>
+                    </a:prstGeom>
+                  </pic:spPr>
+                </pic:pic>
+              </a:graphicData>
+            </a:graphic>
+          </wp:inline>
+        </w:drawing>
+      </w:r>
+    </w:p>
+    <w:p>
+      <w:pPr>
+        <w:pStyle w:val="Lgende"/>
+      </w:pPr>
+      <w:bookmarkStart w:id="11" w:name="figure_8"/>
+      <w:r>
+        <w:t xml:space="preserve">Figure </w:t>
+      </w:r>
+      <w:r>
+        <w:fldChar w:fldCharType="begin"/>
+      </w:r>
+      <w:r>
+        <w:instrText xml:space="preserve"> SEQ Figure \* ARABIC </w:instrText>
+      </w:r>
+      <w:r>
+        <w:fldChar w:fldCharType="separate"/>
+      </w:r>
+      <w:r>
+        <w:rPr>
+          <w:noProof/>
+        </w:rPr>
+        <w:t>8</w:t>
+      </w:r>
+      <w:r>
+        <w:fldChar w:fldCharType="end"/>
+      </w:r>
+      <w:r>
+        <w:t xml:space="preserve"> </w:t>
+      </w:r>
+      <w:bookmarkEnd w:id="11"/>
+      <w:r>
+        <w:t xml:space="preserve">- Évolution des poids des secteurs GICS avec l'autre stratégie (Inverse </w:t>
+      </w:r>
+      <w:proofErr w:type="spellStart"/>
+      <w:r>
+        <w:t>Volatility</w:t>
+      </w:r>
+      <w:proofErr w:type="spellEnd"/>
+      <w:r>
+        <w:t xml:space="preserve"> Positive Skewness)</w:t>
+      </w:r>
+    </w:p>
+    <w:p/>
+    <w:p>
+      <w:pPr>
+        <w:keepNext/>
+      </w:pPr>
+      <w:r>
+        <w:rPr>
+          <w:noProof/>
+        </w:rPr>
+        <w:lastRenderedPageBreak/>
+        <w:drawing>
+          <wp:inline distT="0" distB="0" distL="0" distR="0" wp14:anchorId="39AAA4F1" wp14:editId="2CC84925">
+            <wp:extent cx="6259830" cy="4050665"/>
+            <wp:effectExtent l="0" t="0" r="1270" b="635"/>
+            <wp:docPr id="54" name="Image 54"/>
+            <wp:cNvGraphicFramePr>
+              <a:graphicFrameLocks xmlns:a="http://schemas.openxmlformats.org/drawingml/2006/main" noChangeAspect="1"/>
+            </wp:cNvGraphicFramePr>
+            <a:graphic xmlns:a="http://schemas.openxmlformats.org/drawingml/2006/main">
+              <a:graphicData uri="http://schemas.openxmlformats.org/drawingml/2006/picture">
+                <pic:pic xmlns:pic="http://schemas.openxmlformats.org/drawingml/2006/picture">
+                  <pic:nvPicPr>
+                    <pic:cNvPr id="54" name="Image 54"/>
+                    <pic:cNvPicPr/>
+                  </pic:nvPicPr>
+                  <pic:blipFill>
+                    <a:blip r:embed="rId19">
+                      <a:extLst>
+                        <a:ext uri="{28A0092B-C50C-407E-A947-70E740481C1C}">
+                          <a14:useLocalDpi xmlns:a14="http://schemas.microsoft.com/office/drawing/2010/main" val="0"/>
+                        </a:ext>
+                      </a:extLst>
+                    </a:blip>
+                    <a:stretch>
+                      <a:fillRect/>
+                    </a:stretch>
+                  </pic:blipFill>
+                  <pic:spPr>
+                    <a:xfrm>
+                      <a:off x="0" y="0"/>
+                      <a:ext cx="6259830" cy="4050665"/>
+                    </a:xfrm>
+                    <a:prstGeom prst="rect">
+                      <a:avLst/>
+                    </a:prstGeom>
+                  </pic:spPr>
+                </pic:pic>
+              </a:graphicData>
+            </a:graphic>
+          </wp:inline>
+        </w:drawing>
+      </w:r>
+    </w:p>
+    <w:p>
+      <w:pPr>
+        <w:pStyle w:val="Lgende"/>
+      </w:pPr>
+      <w:bookmarkStart w:id="12" w:name="figure_9"/>
+      <w:r>
+        <w:t xml:space="preserve">Figure </w:t>
+      </w:r>
+      <w:r>
+        <w:fldChar w:fldCharType="begin"/>
+      </w:r>
+      <w:r>
+        <w:instrText xml:space="preserve"> SEQ Figure \* ARABIC </w:instrText>
+      </w:r>
+      <w:r>
+        <w:fldChar w:fldCharType="separate"/>
+      </w:r>
+      <w:r>
+        <w:rPr>
+          <w:noProof/>
+        </w:rPr>
+        <w:t>9</w:t>
+      </w:r>
+      <w:r>
+        <w:fldChar w:fldCharType="end"/>
+      </w:r>
+      <w:bookmarkEnd w:id="12"/>
+      <w:r>
+        <w:t xml:space="preserve"> - Rendements cumulatifs de la stratégie de base IV (</w:t>
+      </w:r>
+      <w:proofErr w:type="spellStart"/>
+      <w:r>
+        <w:t>base_strategy</w:t>
+      </w:r>
+      <w:proofErr w:type="spellEnd"/>
+      <w:r>
+        <w:t>) VS Benchmark</w:t>
+      </w:r>
+    </w:p>
+    <w:p>
+      <w:pPr>
+        <w:keepNext/>
+      </w:pPr>
+      <w:r>
+        <w:rPr>
+          <w:noProof/>
+        </w:rPr>
+        <w:drawing>
+          <wp:inline distT="0" distB="0" distL="0" distR="0" wp14:anchorId="1E104EC1" wp14:editId="333D4DB4">
+            <wp:extent cx="5858934" cy="3791250"/>
+            <wp:effectExtent l="0" t="0" r="0" b="6350"/>
+            <wp:docPr id="52" name="Image 52"/>
+            <wp:cNvGraphicFramePr>
+              <a:graphicFrameLocks xmlns:a="http://schemas.openxmlformats.org/drawingml/2006/main" noChangeAspect="1"/>
+            </wp:cNvGraphicFramePr>
+            <a:graphic xmlns:a="http://schemas.openxmlformats.org/drawingml/2006/main">
+              <a:graphicData uri="http://schemas.openxmlformats.org/drawingml/2006/picture">
+                <pic:pic xmlns:pic="http://schemas.openxmlformats.org/drawingml/2006/picture">
+                  <pic:nvPicPr>
+                    <pic:cNvPr id="52" name="Image 52"/>
+                    <pic:cNvPicPr/>
+                  </pic:nvPicPr>
+                  <pic:blipFill>
+                    <a:blip r:embed="rId20" cstate="print">
+                      <a:extLst>
+                        <a:ext uri="{28A0092B-C50C-407E-A947-70E740481C1C}">
+                          <a14:useLocalDpi xmlns:a14="http://schemas.microsoft.com/office/drawing/2010/main" val="0"/>
+                        </a:ext>
+                      </a:extLst>
+                    </a:blip>
+                    <a:stretch>
+                      <a:fillRect/>
+                    </a:stretch>
+                  </pic:blipFill>
+                  <pic:spPr>
+                    <a:xfrm>
+                      <a:off x="0" y="0"/>
+                      <a:ext cx="5871346" cy="3799282"/>
+                    </a:xfrm>
+                    <a:prstGeom prst="rect">
+                      <a:avLst/>
+                    </a:prstGeom>
+                  </pic:spPr>
+                </pic:pic>
+              </a:graphicData>
+            </a:graphic>
+          </wp:inline>
+        </w:drawing>
+      </w:r>
+    </w:p>
+    <w:p>
+      <w:pPr>
+        <w:pStyle w:val="Lgende"/>
+      </w:pPr>
+      <w:bookmarkStart w:id="13" w:name="figure_10"/>
+      <w:r>
+        <w:t xml:space="preserve">Figure </w:t>
+      </w:r>
+      <w:r>
+        <w:fldChar w:fldCharType="begin"/>
+      </w:r>
+      <w:r>
+        <w:instrText xml:space="preserve"> SEQ Figure \* ARABIC </w:instrText>
+      </w:r>
+      <w:r>
+        <w:fldChar w:fldCharType="separate"/>
+      </w:r>
+      <w:r>
+        <w:rPr>
+          <w:noProof/>
+        </w:rPr>
+        <w:t>10</w:t>
+      </w:r>
+      <w:r>
+        <w:fldChar w:fldCharType="end"/>
+      </w:r>
+      <w:r>
+        <w:t xml:space="preserve"> </w:t>
+      </w:r>
+      <w:bookmarkEnd w:id="13"/>
+      <w:r>
+        <w:t>- Rendements cumulatifs de la stratégie MMVB (</w:t>
+      </w:r>
+      <w:proofErr w:type="spellStart"/>
+      <w:r>
+        <w:t>other_strategy</w:t>
+      </w:r>
+      <w:proofErr w:type="spellEnd"/>
+      <w:r>
+        <w:t>) VS benchmark</w:t>
+      </w:r>
+    </w:p>
+    <w:p>
+      <w:pPr>
+        <w:keepNext/>
+      </w:pPr>
+      <w:r>
+        <w:rPr>
+          <w:noProof/>
+        </w:rPr>
+        <w:lastRenderedPageBreak/>
+        <w:drawing>
+          <wp:inline distT="0" distB="0" distL="0" distR="0" wp14:anchorId="46D5F638" wp14:editId="6F589199">
+            <wp:extent cx="6259830" cy="4050665"/>
+            <wp:effectExtent l="0" t="0" r="1270" b="635"/>
+            <wp:docPr id="53" name="Image 53"/>
+            <wp:cNvGraphicFramePr>
+              <a:graphicFrameLocks xmlns:a="http://schemas.openxmlformats.org/drawingml/2006/main" noChangeAspect="1"/>
+            </wp:cNvGraphicFramePr>
+            <a:graphic xmlns:a="http://schemas.openxmlformats.org/drawingml/2006/main">
+              <a:graphicData uri="http://schemas.openxmlformats.org/drawingml/2006/picture">
+                <pic:pic xmlns:pic="http://schemas.openxmlformats.org/drawingml/2006/picture">
+                  <pic:nvPicPr>
+                    <pic:cNvPr id="53" name="Image 53"/>
+                    <pic:cNvPicPr/>
+                  </pic:nvPicPr>
+                  <pic:blipFill>
+                    <a:blip r:embed="rId21">
+                      <a:extLst>
+                        <a:ext uri="{28A0092B-C50C-407E-A947-70E740481C1C}">
+                          <a14:useLocalDpi xmlns:a14="http://schemas.microsoft.com/office/drawing/2010/main" val="0"/>
+                        </a:ext>
+                      </a:extLst>
+                    </a:blip>
+                    <a:stretch>
+                      <a:fillRect/>
+                    </a:stretch>
+                  </pic:blipFill>
+                  <pic:spPr>
+                    <a:xfrm>
+                      <a:off x="0" y="0"/>
+                      <a:ext cx="6259830" cy="4050665"/>
+                    </a:xfrm>
+                    <a:prstGeom prst="rect">
+                      <a:avLst/>
+                    </a:prstGeom>
+                  </pic:spPr>
+                </pic:pic>
+              </a:graphicData>
+            </a:graphic>
+          </wp:inline>
+        </w:drawing>
+      </w:r>
+    </w:p>
+    <w:p>
+      <w:pPr>
+        <w:pStyle w:val="Lgende"/>
+      </w:pPr>
+      <w:bookmarkStart w:id="14" w:name="figure_11"/>
+      <w:r>
+        <w:t xml:space="preserve">Figure </w:t>
+      </w:r>
+      <w:r>
+        <w:fldChar w:fldCharType="begin"/>
+      </w:r>
+      <w:r>
+        <w:instrText xml:space="preserve"> SEQ Figure \* ARABIC </w:instrText>
+      </w:r>
+      <w:r>
+        <w:fldChar w:fldCharType="separate"/>
+      </w:r>
+      <w:r>
+        <w:rPr>
+          <w:noProof/>
+        </w:rPr>
+        <w:t>11</w:t>
+      </w:r>
+      <w:r>
+        <w:fldChar w:fldCharType="end"/>
+      </w:r>
+      <w:bookmarkEnd w:id="14"/>
+      <w:r>
+        <w:t xml:space="preserve"> - Rendements cumulatifs de la stratégie IVPS (</w:t>
+      </w:r>
+      <w:proofErr w:type="spellStart"/>
+      <w:r>
+        <w:t>new_strategy</w:t>
+      </w:r>
+      <w:proofErr w:type="spellEnd"/>
+      <w:r>
+        <w:t>) VS benchmark</w:t>
+      </w:r>
+    </w:p>
+    <w:p/>
+    <w:p>
+      <w:pPr>
+        <w:keepNext/>
+      </w:pPr>
+      <w:r>
+        <w:rPr>
+          <w:noProof/>
+        </w:rPr>
+        <w:lastRenderedPageBreak/>
+        <w:drawing>
+          <wp:inline distT="0" distB="0" distL="0" distR="0" wp14:anchorId="66BE689E" wp14:editId="37622A8A">
+            <wp:extent cx="6259830" cy="6835140"/>
+            <wp:effectExtent l="0" t="0" r="1270" b="0"/>
+            <wp:docPr id="55" name="Image 55"/>
+            <wp:cNvGraphicFramePr>
+              <a:graphicFrameLocks xmlns:a="http://schemas.openxmlformats.org/drawingml/2006/main" noChangeAspect="1"/>
+            </wp:cNvGraphicFramePr>
+            <a:graphic xmlns:a="http://schemas.openxmlformats.org/drawingml/2006/main">
+              <a:graphicData uri="http://schemas.openxmlformats.org/drawingml/2006/picture">
+                <pic:pic xmlns:pic="http://schemas.openxmlformats.org/drawingml/2006/picture">
+                  <pic:nvPicPr>
+                    <pic:cNvPr id="55" name="Image 55"/>
+                    <pic:cNvPicPr/>
+                  </pic:nvPicPr>
+                  <pic:blipFill>
+                    <a:blip r:embed="rId22">
+                      <a:extLst>
+                        <a:ext uri="{28A0092B-C50C-407E-A947-70E740481C1C}">
+                          <a14:useLocalDpi xmlns:a14="http://schemas.microsoft.com/office/drawing/2010/main" val="0"/>
+                        </a:ext>
+                      </a:extLst>
+                    </a:blip>
+                    <a:stretch>
+                      <a:fillRect/>
+                    </a:stretch>
+                  </pic:blipFill>
+                  <pic:spPr>
+                    <a:xfrm>
+                      <a:off x="0" y="0"/>
+                      <a:ext cx="6259830" cy="6835140"/>
+                    </a:xfrm>
+                    <a:prstGeom prst="rect">
+                      <a:avLst/>
+                    </a:prstGeom>
+                  </pic:spPr>
+                </pic:pic>
+              </a:graphicData>
+            </a:graphic>
+          </wp:inline>
+        </w:drawing>
+      </w:r>
+    </w:p>
+    <w:p>
+      <w:pPr>
+        <w:pStyle w:val="Lgende"/>
+      </w:pPr>
+      <w:bookmarkStart w:id="15" w:name="figure_12"/>
+      <w:r>
+        <w:t xml:space="preserve">Figure </w:t>
+      </w:r>
+      <w:r>
+        <w:fldChar w:fldCharType="begin"/>
+      </w:r>
+      <w:r>
+        <w:instrText xml:space="preserve"> SEQ Figure \* ARABIC </w:instrText>
+      </w:r>
+      <w:r>
+        <w:fldChar w:fldCharType="separate"/>
+      </w:r>
+      <w:r>
+        <w:rPr>
+          <w:noProof/>
+        </w:rPr>
+        <w:t>12</w:t>
+      </w:r>
+      <w:r>
+        <w:fldChar w:fldCharType="end"/>
+      </w:r>
+      <w:r>
+        <w:t xml:space="preserve"> </w:t>
+      </w:r>
+      <w:bookmarkEnd w:id="15"/>
+      <w:r>
+        <w:t xml:space="preserve">- Rendements annuels vs benchmark + distribution des rendements mensuels (stratégie MMVB, </w:t>
+      </w:r>
+      <w:proofErr w:type="spellStart"/>
+      <w:r>
+        <w:t>other_strategy</w:t>
+      </w:r>
+      <w:proofErr w:type="spellEnd"/>
+      <w:r>
+        <w:t>)</w:t>
+      </w:r>
+    </w:p>
+    <w:p>
+      <w:pPr>
+        <w:keepNext/>
+      </w:pPr>
+      <w:r>
+        <w:rPr>
+          <w:noProof/>
+        </w:rPr>
+        <w:lastRenderedPageBreak/>
+        <w:drawing>
+          <wp:inline distT="0" distB="0" distL="0" distR="0" wp14:anchorId="492AF322" wp14:editId="37AAF33B">
+            <wp:extent cx="6259830" cy="6943090"/>
+            <wp:effectExtent l="0" t="0" r="1270" b="3810"/>
+            <wp:docPr id="56" name="Image 56"/>
+            <wp:cNvGraphicFramePr>
+              <a:graphicFrameLocks xmlns:a="http://schemas.openxmlformats.org/drawingml/2006/main" noChangeAspect="1"/>
+            </wp:cNvGraphicFramePr>
+            <a:graphic xmlns:a="http://schemas.openxmlformats.org/drawingml/2006/main">
+              <a:graphicData uri="http://schemas.openxmlformats.org/drawingml/2006/picture">
+                <pic:pic xmlns:pic="http://schemas.openxmlformats.org/drawingml/2006/picture">
+                  <pic:nvPicPr>
+                    <pic:cNvPr id="56" name="Image 56"/>
+                    <pic:cNvPicPr/>
+                  </pic:nvPicPr>
+                  <pic:blipFill>
+                    <a:blip r:embed="rId23">
+                      <a:extLst>
+                        <a:ext uri="{28A0092B-C50C-407E-A947-70E740481C1C}">
+                          <a14:useLocalDpi xmlns:a14="http://schemas.microsoft.com/office/drawing/2010/main" val="0"/>
+                        </a:ext>
+                      </a:extLst>
+                    </a:blip>
+                    <a:stretch>
+                      <a:fillRect/>
+                    </a:stretch>
+                  </pic:blipFill>
+                  <pic:spPr>
+                    <a:xfrm>
+                      <a:off x="0" y="0"/>
+                      <a:ext cx="6259830" cy="6943090"/>
+                    </a:xfrm>
+                    <a:prstGeom prst="rect">
+                      <a:avLst/>
+                    </a:prstGeom>
+                  </pic:spPr>
+                </pic:pic>
+              </a:graphicData>
+            </a:graphic>
+          </wp:inline>
+        </w:drawing>
+      </w:r>
+    </w:p>
+    <w:p>
+      <w:pPr>
+        <w:pStyle w:val="Lgende"/>
+      </w:pPr>
+      <w:bookmarkStart w:id="16" w:name="figure_13"/>
+      <w:r>
+        <w:t xml:space="preserve">Figure </w:t>
+      </w:r>
+      <w:r>
+        <w:fldChar w:fldCharType="begin"/>
+      </w:r>
+      <w:r>
+        <w:instrText xml:space="preserve"> SEQ Figure \* ARABIC </w:instrText>
+      </w:r>
+      <w:r>
+        <w:fldChar w:fldCharType="separate"/>
+      </w:r>
+      <w:r>
+        <w:rPr>
+          <w:noProof/>
+        </w:rPr>
+        <w:t>13</w:t>
+      </w:r>
+      <w:r>
+        <w:fldChar w:fldCharType="end"/>
+      </w:r>
+      <w:bookmarkEnd w:id="16"/>
+      <w:r>
+        <w:t xml:space="preserve"> - </w:t>
+      </w:r>
+      <w:r>
+        <w:t xml:space="preserve">Rendements annuels vs benchmark + distribution des rendements mensuels (stratégie </w:t>
+      </w:r>
+      <w:r>
+        <w:t>IVPS</w:t>
+      </w:r>
+      <w:r>
+        <w:t xml:space="preserve">, </w:t>
+      </w:r>
+      <w:proofErr w:type="spellStart"/>
+      <w:r>
+        <w:t>new</w:t>
+      </w:r>
+      <w:r>
+        <w:t>_strategy</w:t>
+      </w:r>
+      <w:proofErr w:type="spellEnd"/>
+      <w:r>
+        <w:t>)</w:t>
+      </w:r>
+    </w:p>
+    <w:p>
+      <w:pPr>
+        <w:keepNext/>
+      </w:pPr>
+      <w:r>
+        <w:rPr>
+          <w:noProof/>
+        </w:rPr>
+        <w:lastRenderedPageBreak/>
+        <w:drawing>
+          <wp:inline distT="0" distB="0" distL="0" distR="0" wp14:anchorId="702B7C18" wp14:editId="5FADE052">
+            <wp:extent cx="6259830" cy="6943090"/>
+            <wp:effectExtent l="0" t="0" r="1270" b="3810"/>
+            <wp:docPr id="57" name="Image 57"/>
+            <wp:cNvGraphicFramePr>
+              <a:graphicFrameLocks xmlns:a="http://schemas.openxmlformats.org/drawingml/2006/main" noChangeAspect="1"/>
+            </wp:cNvGraphicFramePr>
+            <a:graphic xmlns:a="http://schemas.openxmlformats.org/drawingml/2006/main">
+              <a:graphicData uri="http://schemas.openxmlformats.org/drawingml/2006/picture">
+                <pic:pic xmlns:pic="http://schemas.openxmlformats.org/drawingml/2006/picture">
+                  <pic:nvPicPr>
+                    <pic:cNvPr id="57" name="Image 57"/>
+                    <pic:cNvPicPr/>
+                  </pic:nvPicPr>
+                  <pic:blipFill>
+                    <a:blip r:embed="rId24">
+                      <a:extLst>
+                        <a:ext uri="{28A0092B-C50C-407E-A947-70E740481C1C}">
+                          <a14:useLocalDpi xmlns:a14="http://schemas.microsoft.com/office/drawing/2010/main" val="0"/>
+                        </a:ext>
+                      </a:extLst>
+                    </a:blip>
+                    <a:stretch>
+                      <a:fillRect/>
+                    </a:stretch>
+                  </pic:blipFill>
+                  <pic:spPr>
+                    <a:xfrm>
+                      <a:off x="0" y="0"/>
+                      <a:ext cx="6259830" cy="6943090"/>
+                    </a:xfrm>
+                    <a:prstGeom prst="rect">
+                      <a:avLst/>
+                    </a:prstGeom>
+                  </pic:spPr>
+                </pic:pic>
+              </a:graphicData>
+            </a:graphic>
+          </wp:inline>
+        </w:drawing>
+      </w:r>
+    </w:p>
+    <w:p>
+      <w:pPr>
+        <w:pStyle w:val="Lgende"/>
+      </w:pPr>
+      <w:bookmarkStart w:id="17" w:name="figure_14"/>
+      <w:r>
+        <w:t xml:space="preserve">Figure </w:t>
+      </w:r>
+      <w:r>
+        <w:fldChar w:fldCharType="begin"/>
+      </w:r>
+      <w:r>
+        <w:instrText xml:space="preserve"> SEQ Figure \* ARABIC </w:instrText>
+      </w:r>
+      <w:r>
+        <w:fldChar w:fldCharType="separate"/>
+      </w:r>
+      <w:r>
+        <w:rPr>
+          <w:noProof/>
+        </w:rPr>
+        <w:t>14</w:t>
+      </w:r>
+      <w:r>
+        <w:fldChar w:fldCharType="end"/>
+      </w:r>
+      <w:r>
+        <w:t xml:space="preserve"> </w:t>
+      </w:r>
+      <w:bookmarkEnd w:id="17"/>
+      <w:r>
+        <w:t xml:space="preserve">- </w:t>
+      </w:r>
+      <w:r>
+        <w:t xml:space="preserve">Rendements annuels vs benchmark + distribution des rendements mensuels (stratégie </w:t>
+      </w:r>
+      <w:r>
+        <w:t>IV</w:t>
+      </w:r>
+      <w:r>
+        <w:t xml:space="preserve">, </w:t>
+      </w:r>
+      <w:proofErr w:type="spellStart"/>
+      <w:r>
+        <w:t>base</w:t>
+      </w:r>
+      <w:r>
+        <w:t>_strategy</w:t>
+      </w:r>
+      <w:proofErr w:type="spellEnd"/>
+      <w:r>
+        <w:t>)</w:t>
+      </w:r>
+    </w:p>
+    <w:p/>
+    <w:p>
+      <w:pPr>
+        <w:keepNext/>
+      </w:pPr>
+      <w:r>
+        <w:rPr>
+          <w:noProof/>
+        </w:rPr>
+        <w:lastRenderedPageBreak/>
+        <w:drawing>
+          <wp:inline distT="0" distB="0" distL="0" distR="0" wp14:anchorId="35D93F3F" wp14:editId="5489BCDB">
+            <wp:extent cx="6259830" cy="7459980"/>
+            <wp:effectExtent l="0" t="0" r="1270" b="0"/>
+            <wp:docPr id="58" name="Image 58"/>
+            <wp:cNvGraphicFramePr>
+              <a:graphicFrameLocks xmlns:a="http://schemas.openxmlformats.org/drawingml/2006/main" noChangeAspect="1"/>
+            </wp:cNvGraphicFramePr>
+            <a:graphic xmlns:a="http://schemas.openxmlformats.org/drawingml/2006/main">
+              <a:graphicData uri="http://schemas.openxmlformats.org/drawingml/2006/picture">
+                <pic:pic xmlns:pic="http://schemas.openxmlformats.org/drawingml/2006/picture">
+                  <pic:nvPicPr>
+                    <pic:cNvPr id="58" name="Image 58"/>
+                    <pic:cNvPicPr/>
+                  </pic:nvPicPr>
+                  <pic:blipFill>
+                    <a:blip r:embed="rId25">
+                      <a:extLst>
+                        <a:ext uri="{28A0092B-C50C-407E-A947-70E740481C1C}">
+                          <a14:useLocalDpi xmlns:a14="http://schemas.microsoft.com/office/drawing/2010/main" val="0"/>
+                        </a:ext>
+                      </a:extLst>
+                    </a:blip>
+                    <a:stretch>
+                      <a:fillRect/>
+                    </a:stretch>
+                  </pic:blipFill>
+                  <pic:spPr>
+                    <a:xfrm>
+                      <a:off x="0" y="0"/>
+                      <a:ext cx="6259830" cy="7459980"/>
+                    </a:xfrm>
+                    <a:prstGeom prst="rect">
+                      <a:avLst/>
+                    </a:prstGeom>
+                  </pic:spPr>
+                </pic:pic>
+              </a:graphicData>
+            </a:graphic>
+          </wp:inline>
+        </w:drawing>
+      </w:r>
+    </w:p>
+    <w:p>
+      <w:pPr>
+        <w:pStyle w:val="Lgende"/>
         <w:rPr>
           <w:lang w:val="en-US"/>
         </w:rPr>
-        <w:t>bootsraping</w:t>
+      </w:pPr>
+      <w:bookmarkStart w:id="18" w:name="figure_15"/>
+      <w:r>
+        <w:rPr>
+          <w:lang w:val="en-US"/>
+        </w:rPr>
+        <w:t xml:space="preserve">Figure </w:t>
+      </w:r>
+      <w:r>
+        <w:fldChar w:fldCharType="begin"/>
+      </w:r>
+      <w:r>
+        <w:rPr>
+          <w:lang w:val="en-US"/>
+        </w:rPr>
+        <w:instrText xml:space="preserve"> SEQ Figure \* ARABIC </w:instrText>
+      </w:r>
+      <w:r>
+        <w:fldChar w:fldCharType="separate"/>
+      </w:r>
+      <w:r>
+        <w:rPr>
+          <w:noProof/>
+          <w:lang w:val="en-US"/>
+        </w:rPr>
+        <w:t>15</w:t>
+      </w:r>
+      <w:r>
+        <w:fldChar w:fldCharType="end"/>
+      </w:r>
+      <w:bookmarkEnd w:id="18"/>
+      <w:r>
+        <w:rPr>
+          <w:lang w:val="en-US"/>
+        </w:rPr>
+        <w:t xml:space="preserve"> - Rolling Beta to Benchmark + Rolling Volatility (6-months) + rolling Sharpe (6-months) de la </w:t>
+      </w:r>
+      <w:proofErr w:type="spellStart"/>
+      <w:r>
+        <w:rPr>
+          <w:lang w:val="en-US"/>
+        </w:rPr>
+        <w:t>strategie</w:t>
       </w:r>
       <w:proofErr w:type="spellEnd"/>
       <w:r>
         <w:rPr>
           <w:lang w:val="en-US"/>
         </w:rPr>
-        <w:t xml:space="preserve">. </w:t>
-      </w:r>
-      <w:r>
-        <w:t xml:space="preserve">Capture d'écran extraite du livre </w:t>
+        <w:t xml:space="preserve"> MMVB (</w:t>
       </w:r>
       <w:proofErr w:type="spellStart"/>
       <w:r>
-        <w:t>Statisticals</w:t>
+        <w:rPr>
+          <w:lang w:val="en-US"/>
+        </w:rPr>
+        <w:t>other_strategy</w:t>
       </w:r>
       <w:proofErr w:type="spellEnd"/>
       <w:r>
+        <w:rPr>
+          <w:lang w:val="en-US"/>
+        </w:rPr>
+        <w:t>)</w:t>
+      </w:r>
+    </w:p>
+    <w:p>
+      <w:pPr>
+        <w:keepNext/>
+      </w:pPr>
+      <w:r>
+        <w:rPr>
+          <w:noProof/>
+        </w:rPr>
+        <w:lastRenderedPageBreak/>
+        <w:drawing>
+          <wp:inline distT="0" distB="0" distL="0" distR="0" wp14:anchorId="611AA8DC" wp14:editId="15CC5851">
+            <wp:extent cx="6259830" cy="7459980"/>
+            <wp:effectExtent l="0" t="0" r="1270" b="0"/>
+            <wp:docPr id="59" name="Image 59"/>
+            <wp:cNvGraphicFramePr>
+              <a:graphicFrameLocks xmlns:a="http://schemas.openxmlformats.org/drawingml/2006/main" noChangeAspect="1"/>
+            </wp:cNvGraphicFramePr>
+            <a:graphic xmlns:a="http://schemas.openxmlformats.org/drawingml/2006/main">
+              <a:graphicData uri="http://schemas.openxmlformats.org/drawingml/2006/picture">
+                <pic:pic xmlns:pic="http://schemas.openxmlformats.org/drawingml/2006/picture">
+                  <pic:nvPicPr>
+                    <pic:cNvPr id="59" name="Image 59"/>
+                    <pic:cNvPicPr/>
+                  </pic:nvPicPr>
+                  <pic:blipFill>
+                    <a:blip r:embed="rId26">
+                      <a:extLst>
+                        <a:ext uri="{28A0092B-C50C-407E-A947-70E740481C1C}">
+                          <a14:useLocalDpi xmlns:a14="http://schemas.microsoft.com/office/drawing/2010/main" val="0"/>
+                        </a:ext>
+                      </a:extLst>
+                    </a:blip>
+                    <a:stretch>
+                      <a:fillRect/>
+                    </a:stretch>
+                  </pic:blipFill>
+                  <pic:spPr>
+                    <a:xfrm>
+                      <a:off x="0" y="0"/>
+                      <a:ext cx="6259830" cy="7459980"/>
+                    </a:xfrm>
+                    <a:prstGeom prst="rect">
+                      <a:avLst/>
+                    </a:prstGeom>
+                  </pic:spPr>
+                </pic:pic>
+              </a:graphicData>
+            </a:graphic>
+          </wp:inline>
+        </w:drawing>
+      </w:r>
+    </w:p>
+    <w:p>
+      <w:pPr>
+        <w:pStyle w:val="Lgende"/>
+        <w:rPr>
+          <w:lang w:val="en-US"/>
+        </w:rPr>
+      </w:pPr>
+      <w:bookmarkStart w:id="19" w:name="figure_16"/>
+      <w:r>
+        <w:rPr>
+          <w:lang w:val="en-US"/>
+        </w:rPr>
+        <w:t xml:space="preserve">Figure </w:t>
+      </w:r>
+      <w:r>
+        <w:fldChar w:fldCharType="begin"/>
+      </w:r>
+      <w:r>
+        <w:rPr>
+          <w:lang w:val="en-US"/>
+        </w:rPr>
+        <w:instrText xml:space="preserve"> SEQ Figure \* ARABIC </w:instrText>
+      </w:r>
+      <w:r>
+        <w:fldChar w:fldCharType="separate"/>
+      </w:r>
+      <w:r>
+        <w:rPr>
+          <w:noProof/>
+          <w:lang w:val="en-US"/>
+        </w:rPr>
+        <w:t>16</w:t>
+      </w:r>
+      <w:r>
+        <w:fldChar w:fldCharType="end"/>
+      </w:r>
+      <w:bookmarkEnd w:id="19"/>
+      <w:r>
+        <w:rPr>
+          <w:lang w:val="en-US"/>
+        </w:rPr>
+        <w:t xml:space="preserve"> - Rolling Beta to Benchmark + Rolling Volatility (6-months) + rolling Sharpe (6-months) de la </w:t>
+      </w:r>
+      <w:proofErr w:type="spellStart"/>
+      <w:r>
+        <w:rPr>
+          <w:lang w:val="en-US"/>
+        </w:rPr>
+        <w:t>strategie</w:t>
+      </w:r>
+      <w:proofErr w:type="spellEnd"/>
+      <w:r>
+        <w:rPr>
+          <w:lang w:val="en-US"/>
+        </w:rPr>
         <w:t xml:space="preserve"> </w:t>
       </w:r>
+      <w:r>
+        <w:rPr>
+          <w:lang w:val="en-US"/>
+        </w:rPr>
+        <w:t>IVPS</w:t>
+      </w:r>
+      <w:r>
+        <w:rPr>
+          <w:lang w:val="en-US"/>
+        </w:rPr>
+        <w:t xml:space="preserve"> (</w:t>
+      </w:r>
       <w:proofErr w:type="spellStart"/>
       <w:r>
-        <w:t>methods</w:t>
+        <w:rPr>
+          <w:lang w:val="en-US"/>
+        </w:rPr>
+        <w:t>new</w:t>
+      </w:r>
+      <w:r>
+        <w:rPr>
+          <w:lang w:val="en-US"/>
+        </w:rPr>
+        <w:t>_strategy</w:t>
       </w:r>
       <w:proofErr w:type="spellEnd"/>
       <w:r>
-        <w:t xml:space="preserve"> for quantitative finance de David </w:t>
+        <w:rPr>
+          <w:lang w:val="en-US"/>
+        </w:rPr>
+        <w:t>)</w:t>
+      </w:r>
+    </w:p>
+    <w:p>
+      <w:pPr>
+        <w:keepNext/>
+      </w:pPr>
+      <w:r>
+        <w:rPr>
+          <w:noProof/>
+        </w:rPr>
+        <w:lastRenderedPageBreak/>
+        <w:drawing>
+          <wp:inline distT="0" distB="0" distL="0" distR="0" wp14:anchorId="5B55337B" wp14:editId="462B7C89">
+            <wp:extent cx="6259830" cy="7459980"/>
+            <wp:effectExtent l="0" t="0" r="1270" b="0"/>
+            <wp:docPr id="60" name="Image 60"/>
+            <wp:cNvGraphicFramePr>
+              <a:graphicFrameLocks xmlns:a="http://schemas.openxmlformats.org/drawingml/2006/main" noChangeAspect="1"/>
+            </wp:cNvGraphicFramePr>
+            <a:graphic xmlns:a="http://schemas.openxmlformats.org/drawingml/2006/main">
+              <a:graphicData uri="http://schemas.openxmlformats.org/drawingml/2006/picture">
+                <pic:pic xmlns:pic="http://schemas.openxmlformats.org/drawingml/2006/picture">
+                  <pic:nvPicPr>
+                    <pic:cNvPr id="60" name="Image 60"/>
+                    <pic:cNvPicPr/>
+                  </pic:nvPicPr>
+                  <pic:blipFill>
+                    <a:blip r:embed="rId27">
+                      <a:extLst>
+                        <a:ext uri="{28A0092B-C50C-407E-A947-70E740481C1C}">
+                          <a14:useLocalDpi xmlns:a14="http://schemas.microsoft.com/office/drawing/2010/main" val="0"/>
+                        </a:ext>
+                      </a:extLst>
+                    </a:blip>
+                    <a:stretch>
+                      <a:fillRect/>
+                    </a:stretch>
+                  </pic:blipFill>
+                  <pic:spPr>
+                    <a:xfrm>
+                      <a:off x="0" y="0"/>
+                      <a:ext cx="6259830" cy="7459980"/>
+                    </a:xfrm>
+                    <a:prstGeom prst="rect">
+                      <a:avLst/>
+                    </a:prstGeom>
+                  </pic:spPr>
+                </pic:pic>
+              </a:graphicData>
+            </a:graphic>
+          </wp:inline>
+        </w:drawing>
+      </w:r>
+    </w:p>
+    <w:p>
+      <w:pPr>
+        <w:pStyle w:val="Lgende"/>
+        <w:rPr>
+          <w:lang w:val="en-US"/>
+        </w:rPr>
+      </w:pPr>
+      <w:bookmarkStart w:id="20" w:name="figure_17"/>
+      <w:r>
+        <w:rPr>
+          <w:lang w:val="en-US"/>
+        </w:rPr>
+        <w:t xml:space="preserve">Figure </w:t>
+      </w:r>
+      <w:r>
+        <w:fldChar w:fldCharType="begin"/>
+      </w:r>
+      <w:r>
+        <w:rPr>
+          <w:lang w:val="en-US"/>
+        </w:rPr>
+        <w:instrText xml:space="preserve"> SEQ Figure \* ARABIC </w:instrText>
+      </w:r>
+      <w:r>
+        <w:fldChar w:fldCharType="separate"/>
+      </w:r>
+      <w:r>
+        <w:rPr>
+          <w:noProof/>
+          <w:lang w:val="en-US"/>
+        </w:rPr>
+        <w:t>17</w:t>
+      </w:r>
+      <w:r>
+        <w:fldChar w:fldCharType="end"/>
+      </w:r>
+      <w:bookmarkEnd w:id="20"/>
+      <w:r>
+        <w:rPr>
+          <w:lang w:val="en-US"/>
+        </w:rPr>
+        <w:t xml:space="preserve"> - Rolling Beta to Benchmark + Rolling Volatility (6-months) + rolling Sharpe (6-months) de la </w:t>
       </w:r>
       <w:proofErr w:type="spellStart"/>
       <w:r>
-        <w:t>Ardia</w:t>
+        <w:rPr>
+          <w:lang w:val="en-US"/>
+        </w:rPr>
+        <w:t>strategie</w:t>
       </w:r>
       <w:proofErr w:type="spellEnd"/>
       <w:r>
-        <w:t>, 2023.</w:t>
+        <w:rPr>
+          <w:lang w:val="en-US"/>
+        </w:rPr>
+        <w:t xml:space="preserve"> IV (</w:t>
+      </w:r>
+      <w:proofErr w:type="spellStart"/>
+      <w:r>
+        <w:rPr>
+          <w:lang w:val="en-US"/>
+        </w:rPr>
+        <w:t>base_strategy</w:t>
+      </w:r>
+      <w:proofErr w:type="spellEnd"/>
+      <w:r>
+        <w:rPr>
+          <w:lang w:val="en-US"/>
+        </w:rPr>
+        <w:t>)</w:t>
+      </w:r>
+    </w:p>
+    <w:p>
+      <w:pPr>
+        <w:rPr>
+          <w:lang w:val="en-US"/>
+        </w:rPr>
+      </w:pPr>
+    </w:p>
+    <w:p>
+      <w:pPr>
+        <w:keepNext/>
+      </w:pPr>
+      <w:r>
+        <w:rPr>
+          <w:noProof/>
+          <w:lang w:val="en-US"/>
+        </w:rPr>
+        <w:lastRenderedPageBreak/>
+        <w:drawing>
+          <wp:inline distT="0" distB="0" distL="0" distR="0" wp14:anchorId="0E695BD7" wp14:editId="0DDA17CF">
+            <wp:extent cx="4733290" cy="8017934"/>
+            <wp:effectExtent l="0" t="0" r="3810" b="0"/>
+            <wp:docPr id="61" name="Image 61"/>
+            <wp:cNvGraphicFramePr>
+              <a:graphicFrameLocks xmlns:a="http://schemas.openxmlformats.org/drawingml/2006/main" noChangeAspect="1"/>
+            </wp:cNvGraphicFramePr>
+            <a:graphic xmlns:a="http://schemas.openxmlformats.org/drawingml/2006/main">
+              <a:graphicData uri="http://schemas.openxmlformats.org/drawingml/2006/picture">
+                <pic:pic xmlns:pic="http://schemas.openxmlformats.org/drawingml/2006/picture">
+                  <pic:nvPicPr>
+                    <pic:cNvPr id="61" name="Image 61"/>
+                    <pic:cNvPicPr/>
+                  </pic:nvPicPr>
+                  <pic:blipFill>
+                    <a:blip r:embed="rId28">
+                      <a:extLst>
+                        <a:ext uri="{28A0092B-C50C-407E-A947-70E740481C1C}">
+                          <a14:useLocalDpi xmlns:a14="http://schemas.microsoft.com/office/drawing/2010/main" val="0"/>
+                        </a:ext>
+                      </a:extLst>
+                    </a:blip>
+                    <a:stretch>
+                      <a:fillRect/>
+                    </a:stretch>
+                  </pic:blipFill>
+                  <pic:spPr>
+                    <a:xfrm>
+                      <a:off x="0" y="0"/>
+                      <a:ext cx="4734511" cy="8020003"/>
+                    </a:xfrm>
+                    <a:prstGeom prst="rect">
+                      <a:avLst/>
+                    </a:prstGeom>
+                  </pic:spPr>
+                </pic:pic>
+              </a:graphicData>
+            </a:graphic>
+          </wp:inline>
+        </w:drawing>
+      </w:r>
+    </w:p>
+    <w:p>
+      <w:pPr>
+        <w:pStyle w:val="Lgende"/>
+      </w:pPr>
+      <w:bookmarkStart w:id="21" w:name="figure_18"/>
+      <w:r>
+        <w:t xml:space="preserve">Figure </w:t>
+      </w:r>
+      <w:r>
+        <w:fldChar w:fldCharType="begin"/>
+      </w:r>
+      <w:r>
+        <w:instrText xml:space="preserve"> SEQ Figure \* ARABIC </w:instrText>
+      </w:r>
+      <w:r>
+        <w:fldChar w:fldCharType="separate"/>
+      </w:r>
+      <w:r>
+        <w:rPr>
+          <w:noProof/>
+        </w:rPr>
+        <w:t>18</w:t>
+      </w:r>
+      <w:r>
+        <w:fldChar w:fldCharType="end"/>
+      </w:r>
+      <w:bookmarkEnd w:id="21"/>
+      <w:r>
+        <w:t xml:space="preserve"> - </w:t>
+      </w:r>
+      <w:r>
+        <w:t xml:space="preserve">Métriques de performance de la stratégie de base </w:t>
+      </w:r>
+      <w:r>
+        <w:t>MMVB</w:t>
+      </w:r>
+      <w:r>
+        <w:t xml:space="preserve"> (</w:t>
+      </w:r>
+      <w:proofErr w:type="spellStart"/>
+      <w:r>
+        <w:t>other</w:t>
+      </w:r>
+      <w:r>
+        <w:t>_strategy</w:t>
+      </w:r>
+      <w:proofErr w:type="spellEnd"/>
+      <w:r>
+        <w:t>)</w:t>
+      </w:r>
+    </w:p>
+    <w:p>
+      <w:pPr>
+        <w:keepNext/>
+      </w:pPr>
+      <w:r>
+        <w:rPr>
+          <w:noProof/>
+          <w:lang w:val="en-US"/>
+        </w:rPr>
+        <w:lastRenderedPageBreak/>
+        <w:drawing>
+          <wp:inline distT="0" distB="0" distL="0" distR="0" wp14:anchorId="3710CBCB" wp14:editId="4B44BEEC">
+            <wp:extent cx="4733290" cy="8297334"/>
+            <wp:effectExtent l="0" t="0" r="3810" b="0"/>
+            <wp:docPr id="62" name="Image 62"/>
+            <wp:cNvGraphicFramePr>
+              <a:graphicFrameLocks xmlns:a="http://schemas.openxmlformats.org/drawingml/2006/main" noChangeAspect="1"/>
+            </wp:cNvGraphicFramePr>
+            <a:graphic xmlns:a="http://schemas.openxmlformats.org/drawingml/2006/main">
+              <a:graphicData uri="http://schemas.openxmlformats.org/drawingml/2006/picture">
+                <pic:pic xmlns:pic="http://schemas.openxmlformats.org/drawingml/2006/picture">
+                  <pic:nvPicPr>
+                    <pic:cNvPr id="62" name="Image 62"/>
+                    <pic:cNvPicPr/>
+                  </pic:nvPicPr>
+                  <pic:blipFill>
+                    <a:blip r:embed="rId29">
+                      <a:extLst>
+                        <a:ext uri="{28A0092B-C50C-407E-A947-70E740481C1C}">
+                          <a14:useLocalDpi xmlns:a14="http://schemas.microsoft.com/office/drawing/2010/main" val="0"/>
+                        </a:ext>
+                      </a:extLst>
+                    </a:blip>
+                    <a:stretch>
+                      <a:fillRect/>
+                    </a:stretch>
+                  </pic:blipFill>
+                  <pic:spPr>
+                    <a:xfrm>
+                      <a:off x="0" y="0"/>
+                      <a:ext cx="4734132" cy="8298810"/>
+                    </a:xfrm>
+                    <a:prstGeom prst="rect">
+                      <a:avLst/>
+                    </a:prstGeom>
+                  </pic:spPr>
+                </pic:pic>
+              </a:graphicData>
+            </a:graphic>
+          </wp:inline>
+        </w:drawing>
+      </w:r>
+    </w:p>
+    <w:p>
+      <w:pPr>
+        <w:pStyle w:val="Lgende"/>
+      </w:pPr>
+      <w:bookmarkStart w:id="22" w:name="figure_19"/>
+      <w:r>
+        <w:t xml:space="preserve">Figure </w:t>
+      </w:r>
+      <w:r>
+        <w:fldChar w:fldCharType="begin"/>
+      </w:r>
+      <w:r>
+        <w:instrText xml:space="preserve"> SEQ Figure \* ARABIC </w:instrText>
+      </w:r>
+      <w:r>
+        <w:fldChar w:fldCharType="separate"/>
+      </w:r>
+      <w:r>
+        <w:rPr>
+          <w:noProof/>
+        </w:rPr>
+        <w:t>19</w:t>
+      </w:r>
+      <w:r>
+        <w:fldChar w:fldCharType="end"/>
+      </w:r>
+      <w:bookmarkEnd w:id="22"/>
+      <w:r>
+        <w:t xml:space="preserve"> - </w:t>
+      </w:r>
+      <w:r>
+        <w:t>Métriques de performance de la stratégie de base IV</w:t>
+      </w:r>
+      <w:r>
+        <w:t>PS</w:t>
+      </w:r>
+      <w:r>
+        <w:t xml:space="preserve"> (</w:t>
+      </w:r>
+      <w:proofErr w:type="spellStart"/>
+      <w:r>
+        <w:t>new</w:t>
+      </w:r>
+      <w:r>
+        <w:t>_strategy</w:t>
+      </w:r>
+      <w:proofErr w:type="spellEnd"/>
+      <w:r>
+        <w:t>)</w:t>
+      </w:r>
+    </w:p>
+    <w:p>
+      <w:pPr>
+        <w:keepNext/>
+      </w:pPr>
+      <w:r>
+        <w:rPr>
+          <w:noProof/>
+          <w:lang w:val="en-US"/>
+        </w:rPr>
+        <w:lastRenderedPageBreak/>
+        <w:drawing>
+          <wp:inline distT="0" distB="0" distL="0" distR="0" wp14:anchorId="5B6481BA" wp14:editId="795CD0E1">
+            <wp:extent cx="4733290" cy="8263467"/>
+            <wp:effectExtent l="0" t="0" r="3810" b="4445"/>
+            <wp:docPr id="63" name="Image 63"/>
+            <wp:cNvGraphicFramePr>
+              <a:graphicFrameLocks xmlns:a="http://schemas.openxmlformats.org/drawingml/2006/main" noChangeAspect="1"/>
+            </wp:cNvGraphicFramePr>
+            <a:graphic xmlns:a="http://schemas.openxmlformats.org/drawingml/2006/main">
+              <a:graphicData uri="http://schemas.openxmlformats.org/drawingml/2006/picture">
+                <pic:pic xmlns:pic="http://schemas.openxmlformats.org/drawingml/2006/picture">
+                  <pic:nvPicPr>
+                    <pic:cNvPr id="63" name="Image 63"/>
+                    <pic:cNvPicPr/>
+                  </pic:nvPicPr>
+                  <pic:blipFill>
+                    <a:blip r:embed="rId30">
+                      <a:extLst>
+                        <a:ext uri="{28A0092B-C50C-407E-A947-70E740481C1C}">
+                          <a14:useLocalDpi xmlns:a14="http://schemas.microsoft.com/office/drawing/2010/main" val="0"/>
+                        </a:ext>
+                      </a:extLst>
+                    </a:blip>
+                    <a:stretch>
+                      <a:fillRect/>
+                    </a:stretch>
+                  </pic:blipFill>
+                  <pic:spPr>
+                    <a:xfrm>
+                      <a:off x="0" y="0"/>
+                      <a:ext cx="4734724" cy="8265970"/>
+                    </a:xfrm>
+                    <a:prstGeom prst="rect">
+                      <a:avLst/>
+                    </a:prstGeom>
+                  </pic:spPr>
+                </pic:pic>
+              </a:graphicData>
+            </a:graphic>
+          </wp:inline>
+        </w:drawing>
+      </w:r>
+    </w:p>
+    <w:p>
+      <w:pPr>
+        <w:pStyle w:val="Lgende"/>
+      </w:pPr>
+      <w:bookmarkStart w:id="23" w:name="figure_20"/>
+      <w:r>
+        <w:t xml:space="preserve">Figure </w:t>
+      </w:r>
+      <w:r>
+        <w:fldChar w:fldCharType="begin"/>
+      </w:r>
+      <w:r>
+        <w:instrText xml:space="preserve"> SEQ Figure \* ARABIC </w:instrText>
+      </w:r>
+      <w:r>
+        <w:fldChar w:fldCharType="separate"/>
+      </w:r>
+      <w:r>
+        <w:rPr>
+          <w:noProof/>
+        </w:rPr>
+        <w:t>20</w:t>
+      </w:r>
+      <w:r>
+        <w:fldChar w:fldCharType="end"/>
+      </w:r>
+      <w:bookmarkEnd w:id="23"/>
+      <w:r>
+        <w:t xml:space="preserve"> - Métriques de performance de la stratégie de base IV (</w:t>
+      </w:r>
+      <w:proofErr w:type="spellStart"/>
+      <w:r>
+        <w:t>base_strategy</w:t>
+      </w:r>
+      <w:proofErr w:type="spellEnd"/>
+      <w:r>
+        <w:t>)</w:t>
       </w:r>
     </w:p>
     <w:sectPr>

</xml_diff>